<commit_message>
length of wires updated
</commit_message>
<xml_diff>
--- a/Documents/Hardware/IR_Pen.docx
+++ b/Documents/Hardware/IR_Pen.docx
@@ -19,8 +19,6 @@
         </w:rPr>
         <w:t xml:space="preserve">IR Pen </w:t>
       </w:r>
-      <w:bookmarkStart w:id="0" w:name="_GoBack"/>
-      <w:bookmarkEnd w:id="0"/>
     </w:p>
     <w:p>
       <w:pPr>
@@ -660,7 +658,23 @@
           <w:sz w:val="32"/>
           <w:szCs w:val="32"/>
         </w:rPr>
-        <w:t xml:space="preserve">Drill pilot hole with 9/64 bit at xx.x inches from end of pen nib. </w:t>
+        <w:t>Dr</w:t>
+      </w:r>
+      <w:r>
+        <w:rPr>
+          <w:rFonts w:ascii="Times New Roman" w:hAnsi="Times New Roman" w:cs="Times New Roman"/>
+          <w:sz w:val="32"/>
+          <w:szCs w:val="32"/>
+        </w:rPr>
+        <w:t xml:space="preserve">ill pilot hole with 9/64 bit with centre 1.055 </w:t>
+      </w:r>
+      <w:r>
+        <w:rPr>
+          <w:rFonts w:ascii="Times New Roman" w:hAnsi="Times New Roman" w:cs="Times New Roman"/>
+          <w:sz w:val="32"/>
+          <w:szCs w:val="32"/>
+        </w:rPr>
+        <w:t xml:space="preserve">inches from end of pen nib. </w:t>
       </w:r>
       <w:r>
         <w:rPr>
@@ -839,7 +853,23 @@
           <w:sz w:val="32"/>
           <w:szCs w:val="32"/>
         </w:rPr>
-        <w:t xml:space="preserve">Trim the IR led leads to xx.x inches (based on led tip flush with end of pen nib). Keep the positive cathode slightly longer than negative anode. </w:t>
+        <w:t xml:space="preserve">Trim the IR led leads to </w:t>
+      </w:r>
+      <w:r>
+        <w:rPr>
+          <w:rFonts w:ascii="Times New Roman" w:hAnsi="Times New Roman" w:cs="Times New Roman"/>
+          <w:sz w:val="32"/>
+          <w:szCs w:val="32"/>
+        </w:rPr>
+        <w:t>0.9</w:t>
+      </w:r>
+      <w:r>
+        <w:rPr>
+          <w:rFonts w:ascii="Times New Roman" w:hAnsi="Times New Roman" w:cs="Times New Roman"/>
+          <w:sz w:val="32"/>
+          <w:szCs w:val="32"/>
+        </w:rPr>
+        <w:t xml:space="preserve"> inches (based on led tip flush with end of pen nib). Keep the positive cathode slightly longer than negative anode. </w:t>
       </w:r>
     </w:p>
     <w:p>
@@ -864,15 +894,15 @@
           <w:sz w:val="32"/>
           <w:szCs w:val="32"/>
         </w:rPr>
-        <w:t>an</w:t>
-      </w:r>
-      <w:r>
-        <w:rPr>
-          <w:rFonts w:ascii="Times New Roman" w:hAnsi="Times New Roman" w:cs="Times New Roman"/>
-          <w:sz w:val="32"/>
-          <w:szCs w:val="32"/>
-        </w:rPr>
-        <w:t xml:space="preserve"> xx in length of 22 </w:t>
+        <w:t>a</w:t>
+      </w:r>
+      <w:r>
+        <w:rPr>
+          <w:rFonts w:ascii="Times New Roman" w:hAnsi="Times New Roman" w:cs="Times New Roman"/>
+          <w:sz w:val="32"/>
+          <w:szCs w:val="32"/>
+        </w:rPr>
+        <w:t xml:space="preserve"> length of 22 </w:t>
       </w:r>
       <w:r>
         <w:rPr>
@@ -896,7 +926,39 @@
           <w:sz w:val="32"/>
           <w:szCs w:val="32"/>
         </w:rPr>
-        <w:t>each lead. Black wire, xx inches, on negative (anode) lead, red wire, xx inches, on positive (cathode) lead.</w:t>
+        <w:t xml:space="preserve">each lead. Black wire, </w:t>
+      </w:r>
+      <w:r>
+        <w:rPr>
+          <w:rFonts w:ascii="Times New Roman" w:hAnsi="Times New Roman" w:cs="Times New Roman"/>
+          <w:sz w:val="32"/>
+          <w:szCs w:val="32"/>
+        </w:rPr>
+        <w:t>5</w:t>
+      </w:r>
+      <w:r>
+        <w:rPr>
+          <w:rFonts w:ascii="Times New Roman" w:hAnsi="Times New Roman" w:cs="Times New Roman"/>
+          <w:sz w:val="32"/>
+          <w:szCs w:val="32"/>
+        </w:rPr>
+        <w:t xml:space="preserve"> inches, on negative (anode) lead, red wire, </w:t>
+      </w:r>
+      <w:r>
+        <w:rPr>
+          <w:rFonts w:ascii="Times New Roman" w:hAnsi="Times New Roman" w:cs="Times New Roman"/>
+          <w:sz w:val="32"/>
+          <w:szCs w:val="32"/>
+        </w:rPr>
+        <w:t>1</w:t>
+      </w:r>
+      <w:r>
+        <w:rPr>
+          <w:rFonts w:ascii="Times New Roman" w:hAnsi="Times New Roman" w:cs="Times New Roman"/>
+          <w:sz w:val="32"/>
+          <w:szCs w:val="32"/>
+        </w:rPr>
+        <w:t xml:space="preserve"> inches, on positive (cathode) lead.</w:t>
       </w:r>
     </w:p>
     <w:p>
@@ -1044,7 +1106,25 @@
           <w:sz w:val="32"/>
           <w:szCs w:val="32"/>
         </w:rPr>
-        <w:t xml:space="preserve"> wire length xx goes from </w:t>
+        <w:t xml:space="preserve"> wire length </w:t>
+      </w:r>
+      <w:r>
+        <w:rPr>
+          <w:rFonts w:ascii="Times New Roman" w:hAnsi="Times New Roman" w:cs="Times New Roman"/>
+          <w:sz w:val="32"/>
+          <w:szCs w:val="32"/>
+        </w:rPr>
+        <w:t>4</w:t>
+      </w:r>
+      <w:bookmarkStart w:id="0" w:name="_GoBack"/>
+      <w:bookmarkEnd w:id="0"/>
+      <w:r>
+        <w:rPr>
+          <w:rFonts w:ascii="Times New Roman" w:hAnsi="Times New Roman" w:cs="Times New Roman"/>
+          <w:sz w:val="32"/>
+          <w:szCs w:val="32"/>
+        </w:rPr>
+        <w:t xml:space="preserve"> goes from </w:t>
       </w:r>
       <w:r>
         <w:rPr>

</xml_diff>